<commit_message>
Added Light and Crew
</commit_message>
<xml_diff>
--- a/rv-checklist-german.docx
+++ b/rv-checklist-german.docx
@@ -353,7 +353,66 @@
         <w:rPr>
           <w:lang w:val="de-DE"/>
         </w:rPr>
-        <w:t>Hochregale</w:t>
+        <w:t>Gashähne (3)</w:t>
+      </w:r>
+      <w:r>
+        <w:rPr>
+          <w:lang w:val="de-DE"/>
+        </w:rPr>
+        <w:tab/>
+        <w:t>Geschlossen</w:t>
+      </w:r>
+    </w:p>
+    <w:p>
+      <w:pPr>
+        <w:rPr>
+          <w:lang w:val="de-DE"/>
+        </w:rPr>
+      </w:pPr>
+      <w:r>
+        <w:rPr>
+          <w:lang w:val="de-DE"/>
+        </w:rPr>
+        <w:t>Herddeckel</w:t>
+      </w:r>
+      <w:r>
+        <w:rPr>
+          <w:lang w:val="de-DE"/>
+        </w:rPr>
+        <w:tab/>
+      </w:r>
+      <w:proofErr w:type="gramStart"/>
+      <w:r>
+        <w:rPr>
+          <w:lang w:val="de-DE"/>
+        </w:rPr>
+        <w:t>H</w:t>
+      </w:r>
+      <w:r>
+        <w:rPr>
+          <w:lang w:val="de-DE"/>
+        </w:rPr>
+        <w:t>eruntergeklappt</w:t>
+      </w:r>
+      <w:proofErr w:type="gramEnd"/>
+    </w:p>
+    <w:p>
+      <w:pPr>
+        <w:rPr>
+          <w:lang w:val="de-DE"/>
+        </w:rPr>
+      </w:pPr>
+      <w:r>
+        <w:rPr>
+          <w:lang w:val="de-DE"/>
+        </w:rPr>
+        <w:t>R</w:t>
+      </w:r>
+      <w:r>
+        <w:rPr>
+          <w:lang w:val="de-DE"/>
+        </w:rPr>
+        <w:t>egale</w:t>
       </w:r>
       <w:r>
         <w:rPr>
@@ -380,100 +439,313 @@
         <w:rPr>
           <w:lang w:val="de-DE"/>
         </w:rPr>
-        <w:t>Gashähne (3)</w:t>
-      </w:r>
-      <w:r>
-        <w:rPr>
-          <w:lang w:val="de-DE"/>
-        </w:rPr>
-        <w:tab/>
+        <w:t>Kleiderschrank</w:t>
+      </w:r>
+      <w:r>
+        <w:rPr>
+          <w:lang w:val="de-DE"/>
+        </w:rPr>
+        <w:tab/>
+      </w:r>
+      <w:proofErr w:type="gramStart"/>
+      <w:r>
+        <w:rPr>
+          <w:lang w:val="de-DE"/>
+        </w:rPr>
+        <w:t>Gesichert</w:t>
+      </w:r>
+      <w:proofErr w:type="gramEnd"/>
+    </w:p>
+    <w:p>
+      <w:pPr>
+        <w:rPr>
+          <w:lang w:val="de-DE"/>
+        </w:rPr>
+      </w:pPr>
+      <w:r>
+        <w:rPr>
+          <w:lang w:val="de-DE"/>
+        </w:rPr>
+        <w:t>Lose Gegenstände</w:t>
+      </w:r>
+      <w:r>
+        <w:rPr>
+          <w:lang w:val="de-DE"/>
+        </w:rPr>
+        <w:tab/>
+      </w:r>
+      <w:proofErr w:type="gramStart"/>
+      <w:r>
+        <w:rPr>
+          <w:lang w:val="de-DE"/>
+        </w:rPr>
+        <w:t>Beseitigt</w:t>
+      </w:r>
+      <w:proofErr w:type="gramEnd"/>
+    </w:p>
+    <w:p>
+      <w:pPr>
+        <w:pStyle w:val="SectionHeadingYellow"/>
+        <w:rPr>
+          <w:lang w:val="de-DE"/>
+        </w:rPr>
+      </w:pPr>
+      <w:r>
+        <w:rPr>
+          <w:lang w:val="de-DE"/>
+        </w:rPr>
+        <w:t>Fahrtrichtung rechts</w:t>
+      </w:r>
+    </w:p>
+    <w:p>
+      <w:pPr>
+        <w:rPr>
+          <w:lang w:val="de-DE"/>
+        </w:rPr>
+      </w:pPr>
+      <w:r>
+        <w:rPr>
+          <w:lang w:val="de-DE"/>
+        </w:rPr>
+        <w:t>Markise</w:t>
+      </w:r>
+      <w:r>
+        <w:rPr>
+          <w:lang w:val="de-DE"/>
+        </w:rPr>
+        <w:tab/>
+      </w:r>
+      <w:proofErr w:type="gramStart"/>
+      <w:r>
+        <w:rPr>
+          <w:lang w:val="de-DE"/>
+        </w:rPr>
+        <w:t>Eingefahren</w:t>
+      </w:r>
+      <w:proofErr w:type="gramEnd"/>
+    </w:p>
+    <w:p>
+      <w:pPr>
+        <w:rPr>
+          <w:lang w:val="de-DE"/>
+        </w:rPr>
+      </w:pPr>
+      <w:r>
+        <w:rPr>
+          <w:lang w:val="de-DE"/>
+        </w:rPr>
+        <w:t>Stütz</w:t>
+      </w:r>
+      <w:r>
+        <w:rPr>
+          <w:lang w:val="de-DE"/>
+        </w:rPr>
+        <w:t>e</w:t>
+      </w:r>
+      <w:r>
+        <w:rPr>
+          <w:lang w:val="de-DE"/>
+        </w:rPr>
+        <w:t>n</w:t>
+      </w:r>
+      <w:r>
+        <w:rPr>
+          <w:lang w:val="de-DE"/>
+        </w:rPr>
+        <w:tab/>
+      </w:r>
+      <w:proofErr w:type="gramStart"/>
+      <w:r>
+        <w:rPr>
+          <w:lang w:val="de-DE"/>
+        </w:rPr>
+        <w:t>Eingefahren</w:t>
+      </w:r>
+      <w:proofErr w:type="gramEnd"/>
+    </w:p>
+    <w:p>
+      <w:pPr>
+        <w:rPr>
+          <w:lang w:val="de-DE"/>
+        </w:rPr>
+      </w:pPr>
+      <w:r>
+        <w:rPr>
+          <w:lang w:val="de-DE"/>
+        </w:rPr>
+        <w:t>Fenster</w:t>
+      </w:r>
+      <w:r>
+        <w:rPr>
+          <w:lang w:val="de-DE"/>
+        </w:rPr>
+        <w:tab/>
+      </w:r>
+      <w:proofErr w:type="gramStart"/>
+      <w:r>
+        <w:rPr>
+          <w:lang w:val="de-DE"/>
+        </w:rPr>
         <w:t>Geschlossen</w:t>
       </w:r>
-    </w:p>
-    <w:p>
-      <w:pPr>
-        <w:rPr>
-          <w:lang w:val="de-DE"/>
-        </w:rPr>
-      </w:pPr>
-      <w:r>
-        <w:rPr>
-          <w:lang w:val="de-DE"/>
-        </w:rPr>
-        <w:t>Herddeckel</w:t>
-      </w:r>
-      <w:r>
-        <w:rPr>
-          <w:lang w:val="de-DE"/>
-        </w:rPr>
-        <w:tab/>
-      </w:r>
-      <w:proofErr w:type="gramStart"/>
-      <w:r>
-        <w:rPr>
-          <w:lang w:val="de-DE"/>
-        </w:rPr>
-        <w:t>H</w:t>
-      </w:r>
-      <w:r>
-        <w:rPr>
-          <w:lang w:val="de-DE"/>
-        </w:rPr>
-        <w:t>eruntergeklappt</w:t>
-      </w:r>
-      <w:proofErr w:type="gramEnd"/>
-    </w:p>
-    <w:p>
-      <w:pPr>
-        <w:rPr>
-          <w:lang w:val="de-DE"/>
-        </w:rPr>
-      </w:pPr>
-      <w:r>
-        <w:rPr>
-          <w:lang w:val="de-DE"/>
-        </w:rPr>
-        <w:t>Kleiderschrank</w:t>
-      </w:r>
-      <w:r>
-        <w:rPr>
-          <w:lang w:val="de-DE"/>
-        </w:rPr>
-        <w:tab/>
-      </w:r>
-      <w:proofErr w:type="gramStart"/>
-      <w:r>
-        <w:rPr>
-          <w:lang w:val="de-DE"/>
-        </w:rPr>
-        <w:t>Gesichert</w:t>
-      </w:r>
-      <w:proofErr w:type="gramEnd"/>
-    </w:p>
-    <w:p>
-      <w:pPr>
-        <w:rPr>
-          <w:lang w:val="de-DE"/>
-        </w:rPr>
-      </w:pPr>
-      <w:r>
-        <w:rPr>
-          <w:lang w:val="de-DE"/>
-        </w:rPr>
-        <w:t>Lose Gegenstände</w:t>
-      </w:r>
-      <w:r>
-        <w:rPr>
-          <w:lang w:val="de-DE"/>
-        </w:rPr>
-        <w:tab/>
-      </w:r>
-      <w:proofErr w:type="gramStart"/>
-      <w:r>
-        <w:rPr>
-          <w:lang w:val="de-DE"/>
-        </w:rPr>
-        <w:t>Beseitigt</w:t>
+      <w:proofErr w:type="gramEnd"/>
+    </w:p>
+    <w:p>
+      <w:pPr>
+        <w:rPr>
+          <w:lang w:val="de-DE"/>
+        </w:rPr>
+      </w:pPr>
+      <w:r>
+        <w:rPr>
+          <w:lang w:val="de-DE"/>
+        </w:rPr>
+        <w:t>Toilettenklappe</w:t>
+      </w:r>
+      <w:r>
+        <w:rPr>
+          <w:lang w:val="de-DE"/>
+        </w:rPr>
+        <w:tab/>
+      </w:r>
+      <w:proofErr w:type="gramStart"/>
+      <w:r>
+        <w:rPr>
+          <w:lang w:val="de-DE"/>
+        </w:rPr>
+        <w:t>Verriegelt</w:t>
+      </w:r>
+      <w:proofErr w:type="gramEnd"/>
+    </w:p>
+    <w:p>
+      <w:pPr>
+        <w:rPr>
+          <w:lang w:val="de-DE"/>
+        </w:rPr>
+      </w:pPr>
+      <w:r>
+        <w:rPr>
+          <w:lang w:val="de-DE"/>
+        </w:rPr>
+        <w:t>Trittstufe</w:t>
+      </w:r>
+      <w:r>
+        <w:rPr>
+          <w:lang w:val="de-DE"/>
+        </w:rPr>
+        <w:tab/>
+      </w:r>
+      <w:proofErr w:type="gramStart"/>
+      <w:r>
+        <w:rPr>
+          <w:lang w:val="de-DE"/>
+        </w:rPr>
+        <w:t>Entfernt</w:t>
+      </w:r>
+      <w:proofErr w:type="gramEnd"/>
+    </w:p>
+    <w:p>
+      <w:pPr>
+        <w:rPr>
+          <w:lang w:val="de-DE"/>
+        </w:rPr>
+      </w:pPr>
+      <w:r>
+        <w:rPr>
+          <w:lang w:val="de-DE"/>
+        </w:rPr>
+        <w:t>T</w:t>
+      </w:r>
+      <w:r>
+        <w:rPr>
+          <w:lang w:val="de-DE"/>
+        </w:rPr>
+        <w:t>ür</w:t>
+      </w:r>
+      <w:r>
+        <w:rPr>
+          <w:lang w:val="de-DE"/>
+        </w:rPr>
+        <w:tab/>
+      </w:r>
+      <w:r>
+        <w:rPr>
+          <w:lang w:val="de-DE"/>
+        </w:rPr>
+        <w:tab/>
+      </w:r>
+      <w:proofErr w:type="gramStart"/>
+      <w:r>
+        <w:rPr>
+          <w:lang w:val="de-DE"/>
+        </w:rPr>
+        <w:t>Verriegelt</w:t>
+      </w:r>
+      <w:proofErr w:type="gramEnd"/>
+    </w:p>
+    <w:p>
+      <w:pPr>
+        <w:rPr>
+          <w:lang w:val="de-DE"/>
+        </w:rPr>
+      </w:pPr>
+      <w:r>
+        <w:rPr>
+          <w:lang w:val="de-DE"/>
+        </w:rPr>
+        <w:t>Stromanschluss</w:t>
+      </w:r>
+      <w:r>
+        <w:rPr>
+          <w:lang w:val="de-DE"/>
+        </w:rPr>
+        <w:tab/>
+      </w:r>
+      <w:proofErr w:type="gramStart"/>
+      <w:r>
+        <w:rPr>
+          <w:lang w:val="de-DE"/>
+        </w:rPr>
+        <w:t>Getrennt</w:t>
+      </w:r>
+      <w:proofErr w:type="gramEnd"/>
+      <w:r>
+        <w:rPr>
+          <w:lang w:val="de-DE"/>
+        </w:rPr>
+        <w:t xml:space="preserve"> &amp; K</w:t>
+      </w:r>
+      <w:r>
+        <w:rPr>
+          <w:lang w:val="de-DE"/>
+        </w:rPr>
+        <w:t>lappe zu</w:t>
+      </w:r>
+    </w:p>
+    <w:p>
+      <w:pPr>
+        <w:rPr>
+          <w:lang w:val="de-DE"/>
+        </w:rPr>
+      </w:pPr>
+      <w:r>
+        <w:rPr>
+          <w:lang w:val="de-DE"/>
+        </w:rPr>
+        <w:t>Wasseranschluss</w:t>
+      </w:r>
+      <w:r>
+        <w:rPr>
+          <w:lang w:val="de-DE"/>
+        </w:rPr>
+        <w:tab/>
+      </w:r>
+      <w:proofErr w:type="gramStart"/>
+      <w:r>
+        <w:rPr>
+          <w:lang w:val="de-DE"/>
+        </w:rPr>
+        <w:t>Verriegelt</w:t>
       </w:r>
       <w:proofErr w:type="gramEnd"/>
     </w:p>
@@ -488,20 +760,53 @@
         <w:rPr>
           <w:lang w:val="de-DE"/>
         </w:rPr>
-        <w:t>Fahrtrichtung rechts</w:t>
-      </w:r>
-    </w:p>
-    <w:p>
-      <w:pPr>
-        <w:rPr>
-          <w:lang w:val="de-DE"/>
-        </w:rPr>
-      </w:pPr>
-      <w:r>
-        <w:rPr>
-          <w:lang w:val="de-DE"/>
-        </w:rPr>
-        <w:t>Markise</w:t>
+        <w:t>Heck</w:t>
+      </w:r>
+    </w:p>
+    <w:p>
+      <w:pPr>
+        <w:rPr>
+          <w:lang w:val="de-DE"/>
+        </w:rPr>
+      </w:pPr>
+      <w:r>
+        <w:rPr>
+          <w:lang w:val="de-DE"/>
+        </w:rPr>
+        <w:t>Fenster</w:t>
+      </w:r>
+      <w:r>
+        <w:rPr>
+          <w:lang w:val="de-DE"/>
+        </w:rPr>
+        <w:tab/>
+      </w:r>
+      <w:proofErr w:type="gramStart"/>
+      <w:r>
+        <w:rPr>
+          <w:lang w:val="de-DE"/>
+        </w:rPr>
+        <w:t>Gesc</w:t>
+      </w:r>
+      <w:r>
+        <w:rPr>
+          <w:lang w:val="de-DE"/>
+        </w:rPr>
+        <w:t>hlossen</w:t>
+      </w:r>
+      <w:proofErr w:type="gramEnd"/>
+    </w:p>
+    <w:p>
+      <w:pPr>
+        <w:rPr>
+          <w:lang w:val="de-DE"/>
+        </w:rPr>
+      </w:pPr>
+      <w:r>
+        <w:rPr>
+          <w:lang w:val="de-DE"/>
+        </w:rPr>
+        <w:t>Stützen</w:t>
       </w:r>
       <w:r>
         <w:rPr>
@@ -520,27 +825,95 @@
     </w:p>
     <w:p>
       <w:pPr>
-        <w:rPr>
-          <w:lang w:val="de-DE"/>
-        </w:rPr>
-      </w:pPr>
-      <w:r>
-        <w:rPr>
-          <w:lang w:val="de-DE"/>
-        </w:rPr>
-        <w:t>Stütz</w:t>
-      </w:r>
-      <w:r>
-        <w:rPr>
-          <w:lang w:val="de-DE"/>
-        </w:rPr>
-        <w:t>e</w:t>
-      </w:r>
-      <w:r>
-        <w:rPr>
-          <w:lang w:val="de-DE"/>
-        </w:rPr>
-        <w:t>n</w:t>
+        <w:pStyle w:val="SectionHeadingYellow"/>
+        <w:rPr>
+          <w:lang w:val="de-DE"/>
+        </w:rPr>
+      </w:pPr>
+      <w:r>
+        <w:rPr>
+          <w:lang w:val="de-DE"/>
+        </w:rPr>
+        <w:t xml:space="preserve">Fahrtrichtung </w:t>
+      </w:r>
+      <w:r>
+        <w:rPr>
+          <w:lang w:val="de-DE"/>
+        </w:rPr>
+        <w:t>links</w:t>
+      </w:r>
+    </w:p>
+    <w:p>
+      <w:pPr>
+        <w:rPr>
+          <w:lang w:val="de-DE"/>
+        </w:rPr>
+      </w:pPr>
+      <w:r>
+        <w:rPr>
+          <w:lang w:val="de-DE"/>
+        </w:rPr>
+        <w:t>Stauraumklappe</w:t>
+      </w:r>
+      <w:r>
+        <w:rPr>
+          <w:lang w:val="de-DE"/>
+        </w:rPr>
+        <w:tab/>
+      </w:r>
+      <w:proofErr w:type="gramStart"/>
+      <w:r>
+        <w:rPr>
+          <w:lang w:val="de-DE"/>
+        </w:rPr>
+        <w:t>Verriegelt</w:t>
+      </w:r>
+      <w:proofErr w:type="gramEnd"/>
+    </w:p>
+    <w:p>
+      <w:pPr>
+        <w:rPr>
+          <w:lang w:val="de-DE"/>
+        </w:rPr>
+      </w:pPr>
+      <w:r>
+        <w:rPr>
+          <w:lang w:val="de-DE"/>
+        </w:rPr>
+        <w:t>Fenster</w:t>
+      </w:r>
+      <w:r>
+        <w:rPr>
+          <w:lang w:val="de-DE"/>
+        </w:rPr>
+        <w:tab/>
+      </w:r>
+      <w:proofErr w:type="gramStart"/>
+      <w:r>
+        <w:rPr>
+          <w:lang w:val="de-DE"/>
+        </w:rPr>
+        <w:t>Gesc</w:t>
+      </w:r>
+      <w:r>
+        <w:rPr>
+          <w:lang w:val="de-DE"/>
+        </w:rPr>
+        <w:t>hlossen</w:t>
+      </w:r>
+      <w:proofErr w:type="gramEnd"/>
+    </w:p>
+    <w:p>
+      <w:pPr>
+        <w:rPr>
+          <w:lang w:val="de-DE"/>
+        </w:rPr>
+      </w:pPr>
+      <w:r>
+        <w:rPr>
+          <w:lang w:val="de-DE"/>
+        </w:rPr>
+        <w:t>Stützen</w:t>
       </w:r>
       <w:r>
         <w:rPr>
@@ -559,42 +932,54 @@
     </w:p>
     <w:p>
       <w:pPr>
-        <w:rPr>
-          <w:lang w:val="de-DE"/>
-        </w:rPr>
-      </w:pPr>
-      <w:r>
-        <w:rPr>
-          <w:lang w:val="de-DE"/>
-        </w:rPr>
-        <w:t>Fenster</w:t>
-      </w:r>
-      <w:r>
-        <w:rPr>
-          <w:lang w:val="de-DE"/>
-        </w:rPr>
-        <w:tab/>
-      </w:r>
-      <w:proofErr w:type="gramStart"/>
-      <w:r>
-        <w:rPr>
-          <w:lang w:val="de-DE"/>
-        </w:rPr>
-        <w:t>Geschlossen</w:t>
-      </w:r>
-      <w:proofErr w:type="gramEnd"/>
-    </w:p>
-    <w:p>
-      <w:pPr>
-        <w:rPr>
-          <w:lang w:val="de-DE"/>
-        </w:rPr>
-      </w:pPr>
-      <w:r>
-        <w:rPr>
-          <w:lang w:val="de-DE"/>
-        </w:rPr>
-        <w:t>Toilettenklappe</w:t>
+        <w:pStyle w:val="SectionHeadingYellow"/>
+        <w:rPr>
+          <w:lang w:val="de-DE"/>
+        </w:rPr>
+      </w:pPr>
+      <w:r>
+        <w:rPr>
+          <w:lang w:val="de-DE"/>
+        </w:rPr>
+        <w:t>Bug</w:t>
+      </w:r>
+    </w:p>
+    <w:p>
+      <w:pPr>
+        <w:rPr>
+          <w:lang w:val="de-DE"/>
+        </w:rPr>
+      </w:pPr>
+      <w:r>
+        <w:rPr>
+          <w:lang w:val="de-DE"/>
+        </w:rPr>
+        <w:t>Gasflaschen</w:t>
+      </w:r>
+      <w:r>
+        <w:rPr>
+          <w:lang w:val="de-DE"/>
+        </w:rPr>
+        <w:tab/>
+      </w:r>
+      <w:r>
+        <w:rPr>
+          <w:lang w:val="de-DE"/>
+        </w:rPr>
+        <w:t>Zugedreht (Uhrzeigersinn)</w:t>
+      </w:r>
+    </w:p>
+    <w:p>
+      <w:pPr>
+        <w:rPr>
+          <w:lang w:val="de-DE"/>
+        </w:rPr>
+      </w:pPr>
+      <w:r>
+        <w:rPr>
+          <w:lang w:val="de-DE"/>
+        </w:rPr>
+        <w:t>Gaskasten</w:t>
       </w:r>
       <w:r>
         <w:rPr>
@@ -621,185 +1006,6 @@
         <w:rPr>
           <w:lang w:val="de-DE"/>
         </w:rPr>
-        <w:t>Trittstufe</w:t>
-      </w:r>
-      <w:r>
-        <w:rPr>
-          <w:lang w:val="de-DE"/>
-        </w:rPr>
-        <w:tab/>
-      </w:r>
-      <w:proofErr w:type="gramStart"/>
-      <w:r>
-        <w:rPr>
-          <w:lang w:val="de-DE"/>
-        </w:rPr>
-        <w:t>Entfernt</w:t>
-      </w:r>
-      <w:proofErr w:type="gramEnd"/>
-    </w:p>
-    <w:p>
-      <w:pPr>
-        <w:rPr>
-          <w:lang w:val="de-DE"/>
-        </w:rPr>
-      </w:pPr>
-      <w:r>
-        <w:rPr>
-          <w:lang w:val="de-DE"/>
-        </w:rPr>
-        <w:t>T</w:t>
-      </w:r>
-      <w:r>
-        <w:rPr>
-          <w:lang w:val="de-DE"/>
-        </w:rPr>
-        <w:t>ür</w:t>
-      </w:r>
-      <w:r>
-        <w:rPr>
-          <w:lang w:val="de-DE"/>
-        </w:rPr>
-        <w:tab/>
-      </w:r>
-      <w:r>
-        <w:rPr>
-          <w:lang w:val="de-DE"/>
-        </w:rPr>
-        <w:tab/>
-      </w:r>
-      <w:proofErr w:type="gramStart"/>
-      <w:r>
-        <w:rPr>
-          <w:lang w:val="de-DE"/>
-        </w:rPr>
-        <w:t>Verriegelt</w:t>
-      </w:r>
-      <w:proofErr w:type="gramEnd"/>
-    </w:p>
-    <w:p>
-      <w:pPr>
-        <w:rPr>
-          <w:lang w:val="de-DE"/>
-        </w:rPr>
-      </w:pPr>
-      <w:r>
-        <w:rPr>
-          <w:lang w:val="de-DE"/>
-        </w:rPr>
-        <w:t>Stromanschluss</w:t>
-      </w:r>
-      <w:r>
-        <w:rPr>
-          <w:lang w:val="de-DE"/>
-        </w:rPr>
-        <w:tab/>
-      </w:r>
-      <w:proofErr w:type="gramStart"/>
-      <w:r>
-        <w:rPr>
-          <w:lang w:val="de-DE"/>
-        </w:rPr>
-        <w:t>Getrennt</w:t>
-      </w:r>
-      <w:proofErr w:type="gramEnd"/>
-      <w:r>
-        <w:rPr>
-          <w:lang w:val="de-DE"/>
-        </w:rPr>
-        <w:t xml:space="preserve"> &amp; K</w:t>
-      </w:r>
-      <w:r>
-        <w:rPr>
-          <w:lang w:val="de-DE"/>
-        </w:rPr>
-        <w:t>lappe zu</w:t>
-      </w:r>
-    </w:p>
-    <w:p>
-      <w:pPr>
-        <w:rPr>
-          <w:lang w:val="de-DE"/>
-        </w:rPr>
-      </w:pPr>
-      <w:r>
-        <w:rPr>
-          <w:lang w:val="de-DE"/>
-        </w:rPr>
-        <w:t>Wasseranschluss</w:t>
-      </w:r>
-      <w:r>
-        <w:rPr>
-          <w:lang w:val="de-DE"/>
-        </w:rPr>
-        <w:tab/>
-      </w:r>
-      <w:proofErr w:type="gramStart"/>
-      <w:r>
-        <w:rPr>
-          <w:lang w:val="de-DE"/>
-        </w:rPr>
-        <w:t>Verriegelt</w:t>
-      </w:r>
-      <w:proofErr w:type="gramEnd"/>
-    </w:p>
-    <w:p>
-      <w:pPr>
-        <w:pStyle w:val="SectionHeadingYellow"/>
-        <w:rPr>
-          <w:lang w:val="de-DE"/>
-        </w:rPr>
-      </w:pPr>
-      <w:r>
-        <w:rPr>
-          <w:lang w:val="de-DE"/>
-        </w:rPr>
-        <w:t>Heck</w:t>
-      </w:r>
-    </w:p>
-    <w:p>
-      <w:pPr>
-        <w:rPr>
-          <w:lang w:val="de-DE"/>
-        </w:rPr>
-      </w:pPr>
-      <w:r>
-        <w:rPr>
-          <w:lang w:val="de-DE"/>
-        </w:rPr>
-        <w:t>Fenster</w:t>
-      </w:r>
-      <w:r>
-        <w:rPr>
-          <w:lang w:val="de-DE"/>
-        </w:rPr>
-        <w:tab/>
-      </w:r>
-      <w:proofErr w:type="gramStart"/>
-      <w:r>
-        <w:rPr>
-          <w:lang w:val="de-DE"/>
-        </w:rPr>
-        <w:t>Gesc</w:t>
-      </w:r>
-      <w:r>
-        <w:rPr>
-          <w:lang w:val="de-DE"/>
-        </w:rPr>
-        <w:t>hlossen</w:t>
-      </w:r>
-      <w:proofErr w:type="gramEnd"/>
-    </w:p>
-    <w:p>
-      <w:pPr>
-        <w:rPr>
-          <w:lang w:val="de-DE"/>
-        </w:rPr>
-      </w:pPr>
-      <w:r>
-        <w:rPr>
-          <w:lang w:val="de-DE"/>
-        </w:rPr>
         <w:t>Stützen</w:t>
       </w:r>
       <w:r>
@@ -819,83 +1025,17 @@
     </w:p>
     <w:p>
       <w:pPr>
-        <w:pStyle w:val="SectionHeadingYellow"/>
-        <w:rPr>
-          <w:lang w:val="de-DE"/>
-        </w:rPr>
-      </w:pPr>
-      <w:r>
-        <w:rPr>
-          <w:lang w:val="de-DE"/>
-        </w:rPr>
-        <w:t xml:space="preserve">Fahrtrichtung </w:t>
-      </w:r>
-      <w:r>
-        <w:rPr>
-          <w:lang w:val="de-DE"/>
-        </w:rPr>
-        <w:t>links</w:t>
-      </w:r>
-    </w:p>
-    <w:p>
-      <w:pPr>
-        <w:rPr>
-          <w:lang w:val="de-DE"/>
-        </w:rPr>
-      </w:pPr>
-      <w:r>
-        <w:rPr>
-          <w:lang w:val="de-DE"/>
-        </w:rPr>
-        <w:t>Stauraumklappe</w:t>
-      </w:r>
-      <w:r>
-        <w:rPr>
-          <w:lang w:val="de-DE"/>
-        </w:rPr>
-        <w:tab/>
-      </w:r>
-      <w:proofErr w:type="gramStart"/>
-      <w:r>
-        <w:rPr>
-          <w:lang w:val="de-DE"/>
-        </w:rPr>
-        <w:t>Verriegelt</w:t>
-      </w:r>
-      <w:proofErr w:type="gramEnd"/>
-    </w:p>
-    <w:p>
-      <w:pPr>
-        <w:rPr>
-          <w:lang w:val="de-DE"/>
-        </w:rPr>
-      </w:pPr>
-      <w:r>
-        <w:rPr>
-          <w:lang w:val="de-DE"/>
-        </w:rPr>
-        <w:t>Fenster</w:t>
-      </w:r>
-      <w:r>
-        <w:rPr>
-          <w:lang w:val="de-DE"/>
-        </w:rPr>
-        <w:tab/>
-      </w:r>
-      <w:proofErr w:type="gramStart"/>
-      <w:r>
-        <w:rPr>
-          <w:lang w:val="de-DE"/>
-        </w:rPr>
-        <w:t>Gesc</w:t>
-      </w:r>
-      <w:r>
-        <w:rPr>
-          <w:lang w:val="de-DE"/>
-        </w:rPr>
-        <w:t>hlossen</w:t>
-      </w:r>
-      <w:proofErr w:type="gramEnd"/>
+        <w:pStyle w:val="SectionHeadingGreen"/>
+        <w:rPr>
+          <w:lang w:val="de-DE"/>
+        </w:rPr>
+      </w:pPr>
+      <w:r>
+        <w:rPr>
+          <w:lang w:val="de-DE"/>
+        </w:rPr>
+        <w:t>Abfahren</w:t>
+      </w:r>
     </w:p>
     <w:p>
       <w:pPr>
@@ -926,115 +1066,6 @@
     </w:p>
     <w:p>
       <w:pPr>
-        <w:pStyle w:val="SectionHeadingYellow"/>
-        <w:rPr>
-          <w:lang w:val="de-DE"/>
-        </w:rPr>
-      </w:pPr>
-      <w:r>
-        <w:rPr>
-          <w:lang w:val="de-DE"/>
-        </w:rPr>
-        <w:t>Bug</w:t>
-      </w:r>
-    </w:p>
-    <w:p>
-      <w:pPr>
-        <w:rPr>
-          <w:lang w:val="de-DE"/>
-        </w:rPr>
-      </w:pPr>
-      <w:r>
-        <w:rPr>
-          <w:lang w:val="de-DE"/>
-        </w:rPr>
-        <w:t>Gaskasten</w:t>
-      </w:r>
-      <w:r>
-        <w:rPr>
-          <w:lang w:val="de-DE"/>
-        </w:rPr>
-        <w:tab/>
-      </w:r>
-      <w:proofErr w:type="gramStart"/>
-      <w:r>
-        <w:rPr>
-          <w:lang w:val="de-DE"/>
-        </w:rPr>
-        <w:t>Verriegelt</w:t>
-      </w:r>
-      <w:proofErr w:type="gramEnd"/>
-    </w:p>
-    <w:p>
-      <w:pPr>
-        <w:rPr>
-          <w:lang w:val="de-DE"/>
-        </w:rPr>
-      </w:pPr>
-      <w:r>
-        <w:rPr>
-          <w:lang w:val="de-DE"/>
-        </w:rPr>
-        <w:t>Stützen</w:t>
-      </w:r>
-      <w:r>
-        <w:rPr>
-          <w:lang w:val="de-DE"/>
-        </w:rPr>
-        <w:tab/>
-      </w:r>
-      <w:proofErr w:type="gramStart"/>
-      <w:r>
-        <w:rPr>
-          <w:lang w:val="de-DE"/>
-        </w:rPr>
-        <w:t>Eingefahren</w:t>
-      </w:r>
-      <w:proofErr w:type="gramEnd"/>
-    </w:p>
-    <w:p>
-      <w:pPr>
-        <w:pStyle w:val="SectionHeadingGreen"/>
-        <w:rPr>
-          <w:lang w:val="de-DE"/>
-        </w:rPr>
-      </w:pPr>
-      <w:r>
-        <w:rPr>
-          <w:lang w:val="de-DE"/>
-        </w:rPr>
-        <w:t>Abfahren</w:t>
-      </w:r>
-    </w:p>
-    <w:p>
-      <w:pPr>
-        <w:rPr>
-          <w:lang w:val="de-DE"/>
-        </w:rPr>
-      </w:pPr>
-      <w:r>
-        <w:rPr>
-          <w:lang w:val="de-DE"/>
-        </w:rPr>
-        <w:t>Stützen</w:t>
-      </w:r>
-      <w:r>
-        <w:rPr>
-          <w:lang w:val="de-DE"/>
-        </w:rPr>
-        <w:tab/>
-      </w:r>
-      <w:proofErr w:type="gramStart"/>
-      <w:r>
-        <w:rPr>
-          <w:lang w:val="de-DE"/>
-        </w:rPr>
-        <w:t>Eingefahren</w:t>
-      </w:r>
-      <w:proofErr w:type="gramEnd"/>
-    </w:p>
-    <w:p>
-      <w:pPr>
         <w:rPr>
           <w:lang w:val="de-DE"/>
         </w:rPr>
@@ -1331,6 +1362,53 @@
           <w:lang w:val="de-DE"/>
         </w:rPr>
         <w:t xml:space="preserve"> &amp; Eingestellt</w:t>
+      </w:r>
+    </w:p>
+    <w:p>
+      <w:pPr>
+        <w:rPr>
+          <w:lang w:val="de-DE"/>
+        </w:rPr>
+      </w:pPr>
+      <w:r>
+        <w:rPr>
+          <w:lang w:val="de-DE"/>
+        </w:rPr>
+        <w:t>Beleuchtung</w:t>
+      </w:r>
+      <w:r>
+        <w:rPr>
+          <w:lang w:val="de-DE"/>
+        </w:rPr>
+        <w:tab/>
+      </w:r>
+      <w:proofErr w:type="gramStart"/>
+      <w:r>
+        <w:rPr>
+          <w:lang w:val="de-DE"/>
+        </w:rPr>
+        <w:t>Geprüft</w:t>
+      </w:r>
+      <w:proofErr w:type="gramEnd"/>
+    </w:p>
+    <w:p>
+      <w:pPr>
+        <w:rPr>
+          <w:lang w:val="de-DE"/>
+        </w:rPr>
+      </w:pPr>
+      <w:r>
+        <w:rPr>
+          <w:lang w:val="de-DE"/>
+        </w:rPr>
+        <w:t>Besatzung</w:t>
+      </w:r>
+      <w:r>
+        <w:rPr>
+          <w:lang w:val="de-DE"/>
+        </w:rPr>
+        <w:tab/>
+        <w:t>An Bord</w:t>
       </w:r>
     </w:p>
     <w:p>
@@ -2439,13 +2517,6 @@
                 <w:szCs w:val="13"/>
               </w:rPr>
               <w:tab/>
-            </w:r>
-            <w:r>
-              <w:rPr>
-                <w:rFonts w:ascii="Avenir" w:hAnsi="Avenir"/>
-                <w:sz w:val="13"/>
-                <w:szCs w:val="13"/>
-              </w:rPr>
               <w:t xml:space="preserve">Masse </w:t>
             </w:r>
             <w:proofErr w:type="spellStart"/>
@@ -3905,6 +3976,7 @@
   <w:style w:type="character" w:default="1" w:styleId="DefaultParagraphFont">
     <w:name w:val="Default Paragraph Font"/>
     <w:uiPriority w:val="1"/>
+    <w:semiHidden/>
     <w:unhideWhenUsed/>
   </w:style>
   <w:style w:type="table" w:default="1" w:styleId="TableNormal">

</xml_diff>